<commit_message>
printable user guide changes
</commit_message>
<xml_diff>
--- a/doc/user_manual.docx
+++ b/doc/user_manual.docx
@@ -10,6 +10,9 @@
         </w:rPr>
       </w:pPr>
       <w:r>
+        <w:rPr>
+          <w:noProof/>
+        </w:rPr>
         <w:drawing>
           <wp:anchor distT="0" distB="0" distL="114300" distR="114300" simplePos="0" relativeHeight="251658240" behindDoc="0" locked="0" layoutInCell="1" allowOverlap="1" wp14:anchorId="410833AE" wp14:editId="2446C90C">
             <wp:simplePos x="0" y="0"/>
@@ -86,7 +89,7 @@
         <mc:AlternateContent>
           <mc:Choice Requires="wps">
             <w:drawing>
-              <wp:anchor distT="0" distB="0" distL="114300" distR="114300" simplePos="0" relativeHeight="251679744" behindDoc="0" locked="0" layoutInCell="1" allowOverlap="1" wp14:anchorId="21C5E142" wp14:editId="5F228707">
+              <wp:anchor distT="0" distB="0" distL="114300" distR="114300" simplePos="0" relativeHeight="251679744" behindDoc="0" locked="0" layoutInCell="1" allowOverlap="1" wp14:anchorId="21C5E142" wp14:editId="1A5B9A7C">
                 <wp:simplePos x="0" y="0"/>
                 <wp:positionH relativeFrom="column">
                   <wp:posOffset>3851275</wp:posOffset>
@@ -114,7 +117,7 @@
                         <a:noFill/>
                         <a:ln w="38100">
                           <a:solidFill>
-                            <a:srgbClr val="FF0000"/>
+                            <a:schemeClr val="bg1"/>
                           </a:solidFill>
                         </a:ln>
                       </wps:spPr>
@@ -154,7 +157,7 @@
           </mc:Choice>
           <mc:Fallback>
             <w:pict>
-              <v:rect w14:anchorId="16484CF7" id="Rectangle 19" o:spid="_x0000_s1026" style="position:absolute;margin-left:303.25pt;margin-top:185.65pt;width:46.3pt;height:40.85pt;z-index:251679744;visibility:visible;mso-wrap-style:square;mso-width-percent:0;mso-height-percent:0;mso-wrap-distance-left:9pt;mso-wrap-distance-top:0;mso-wrap-distance-right:9pt;mso-wrap-distance-bottom:0;mso-position-horizontal:absolute;mso-position-horizontal-relative:text;mso-position-vertical:absolute;mso-position-vertical-relative:text;mso-width-percent:0;mso-height-percent:0;mso-width-relative:margin;mso-height-relative:margin;v-text-anchor:middle" o:gfxdata="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" filled="f" strokecolor="red" strokeweight="3pt"/>
+              <v:rect w14:anchorId="3B0BDD1A" id="Rectangle 19" o:spid="_x0000_s1026" style="position:absolute;margin-left:303.25pt;margin-top:185.65pt;width:46.3pt;height:40.85pt;z-index:251679744;visibility:visible;mso-wrap-style:square;mso-width-percent:0;mso-height-percent:0;mso-wrap-distance-left:9pt;mso-wrap-distance-top:0;mso-wrap-distance-right:9pt;mso-wrap-distance-bottom:0;mso-position-horizontal:absolute;mso-position-horizontal-relative:text;mso-position-vertical:absolute;mso-position-vertical-relative:text;mso-width-percent:0;mso-height-percent:0;mso-width-relative:margin;mso-height-relative:margin;v-text-anchor:middle" o:gfxdata="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" filled="f" strokecolor="white [3212]" strokeweight="3pt"/>
             </w:pict>
           </mc:Fallback>
         </mc:AlternateContent>
@@ -167,7 +170,7 @@
         <mc:AlternateContent>
           <mc:Choice Requires="wps">
             <w:drawing>
-              <wp:anchor distT="0" distB="0" distL="114300" distR="114300" simplePos="0" relativeHeight="251680768" behindDoc="0" locked="0" layoutInCell="1" allowOverlap="1" wp14:anchorId="51DC1EC5" wp14:editId="5B68D0E3">
+              <wp:anchor distT="0" distB="0" distL="114300" distR="114300" simplePos="0" relativeHeight="251680768" behindDoc="0" locked="0" layoutInCell="1" allowOverlap="1" wp14:anchorId="51DC1EC5" wp14:editId="47423C9F">
                 <wp:simplePos x="0" y="0"/>
                 <wp:positionH relativeFrom="column">
                   <wp:posOffset>4588510</wp:posOffset>
@@ -194,7 +197,7 @@
                         </a:prstGeom>
                         <a:ln w="38100">
                           <a:solidFill>
-                            <a:srgbClr val="FF0000"/>
+                            <a:schemeClr val="bg1"/>
                           </a:solidFill>
                           <a:tailEnd type="triangle"/>
                         </a:ln>
@@ -228,11 +231,11 @@
           </mc:Choice>
           <mc:Fallback>
             <w:pict>
-              <v:shapetype w14:anchorId="6B611D57" id="_x0000_t32" coordsize="21600,21600" o:spt="32" o:oned="t" path="m,l21600,21600e" filled="f">
+              <v:shapetype w14:anchorId="0B04BE90" id="_x0000_t32" coordsize="21600,21600" o:spt="32" o:oned="t" path="m,l21600,21600e" filled="f">
                 <v:path arrowok="t" fillok="f" o:connecttype="none"/>
                 <o:lock v:ext="edit" shapetype="t"/>
               </v:shapetype>
-              <v:shape id="Straight Arrow Connector 20" o:spid="_x0000_s1026" type="#_x0000_t32" style="position:absolute;margin-left:361.3pt;margin-top:52.9pt;width:85.85pt;height:17.15pt;flip:x;z-index:251680768;visibility:visible;mso-wrap-style:square;mso-width-percent:0;mso-height-percent:0;mso-wrap-distance-left:9pt;mso-wrap-distance-top:0;mso-wrap-distance-right:9pt;mso-wrap-distance-bottom:0;mso-position-horizontal:absolute;mso-position-horizontal-relative:text;mso-position-vertical:absolute;mso-position-vertical-relative:text;mso-width-percent:0;mso-height-percent:0;mso-width-relative:margin;mso-height-relative:margin" o:gfxdata="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" strokecolor="red" strokeweight="3pt">
+              <v:shape id="Straight Arrow Connector 20" o:spid="_x0000_s1026" type="#_x0000_t32" style="position:absolute;margin-left:361.3pt;margin-top:52.9pt;width:85.85pt;height:17.15pt;flip:x;z-index:251680768;visibility:visible;mso-wrap-style:square;mso-width-percent:0;mso-height-percent:0;mso-wrap-distance-left:9pt;mso-wrap-distance-top:0;mso-wrap-distance-right:9pt;mso-wrap-distance-bottom:0;mso-position-horizontal:absolute;mso-position-horizontal-relative:text;mso-position-vertical:absolute;mso-position-vertical-relative:text;mso-width-percent:0;mso-height-percent:0;mso-width-relative:margin;mso-height-relative:margin" o:gfxdata="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" strokecolor="white [3212]" strokeweight="3pt">
                 <v:stroke endarrow="block" joinstyle="miter"/>
               </v:shape>
             </w:pict>
@@ -247,7 +250,7 @@
         <mc:AlternateContent>
           <mc:Choice Requires="wps">
             <w:drawing>
-              <wp:anchor distT="45720" distB="45720" distL="114300" distR="114300" simplePos="0" relativeHeight="251673600" behindDoc="0" locked="0" layoutInCell="1" allowOverlap="1" wp14:anchorId="1932E77B" wp14:editId="4EC0F44B">
+              <wp:anchor distT="45720" distB="45720" distL="114300" distR="114300" simplePos="0" relativeHeight="251673600" behindDoc="0" locked="0" layoutInCell="1" allowOverlap="1" wp14:anchorId="1932E77B" wp14:editId="531C74BB">
                 <wp:simplePos x="0" y="0"/>
                 <wp:positionH relativeFrom="leftMargin">
                   <wp:posOffset>6624955</wp:posOffset>
@@ -363,7 +366,7 @@
         <mc:AlternateContent>
           <mc:Choice Requires="wps">
             <w:drawing>
-              <wp:anchor distT="0" distB="0" distL="114300" distR="114300" simplePos="0" relativeHeight="251659264" behindDoc="0" locked="0" layoutInCell="1" allowOverlap="1" wp14:anchorId="4FFF1F35" wp14:editId="43AFEA6B">
+              <wp:anchor distT="0" distB="0" distL="114300" distR="114300" simplePos="0" relativeHeight="251659264" behindDoc="0" locked="0" layoutInCell="1" allowOverlap="1" wp14:anchorId="4FFF1F35" wp14:editId="05B70307">
                 <wp:simplePos x="0" y="0"/>
                 <wp:positionH relativeFrom="column">
                   <wp:posOffset>1428750</wp:posOffset>
@@ -391,7 +394,7 @@
                         <a:noFill/>
                         <a:ln w="38100">
                           <a:solidFill>
-                            <a:srgbClr val="FF0000"/>
+                            <a:schemeClr val="bg1"/>
                           </a:solidFill>
                         </a:ln>
                       </wps:spPr>
@@ -431,7 +434,7 @@
           </mc:Choice>
           <mc:Fallback>
             <w:pict>
-              <v:rect w14:anchorId="70E62F8D" id="Rectangle 4" o:spid="_x0000_s1026" style="position:absolute;margin-left:112.5pt;margin-top:44.55pt;width:241.5pt;height:54.2pt;z-index:251659264;visibility:visible;mso-wrap-style:square;mso-width-percent:0;mso-height-percent:0;mso-wrap-distance-left:9pt;mso-wrap-distance-top:0;mso-wrap-distance-right:9pt;mso-wrap-distance-bottom:0;mso-position-horizontal:absolute;mso-position-horizontal-relative:text;mso-position-vertical:absolute;mso-position-vertical-relative:text;mso-width-percent:0;mso-height-percent:0;mso-width-relative:margin;mso-height-relative:margin;v-text-anchor:middle" o:gfxdata="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" filled="f" strokecolor="red" strokeweight="3pt"/>
+              <v:rect w14:anchorId="2112A13A" id="Rectangle 4" o:spid="_x0000_s1026" style="position:absolute;margin-left:112.5pt;margin-top:44.55pt;width:241.5pt;height:54.2pt;z-index:251659264;visibility:visible;mso-wrap-style:square;mso-width-percent:0;mso-height-percent:0;mso-wrap-distance-left:9pt;mso-wrap-distance-top:0;mso-wrap-distance-right:9pt;mso-wrap-distance-bottom:0;mso-position-horizontal:absolute;mso-position-horizontal-relative:text;mso-position-vertical:absolute;mso-position-vertical-relative:text;mso-width-percent:0;mso-height-percent:0;mso-width-relative:margin;mso-height-relative:margin;v-text-anchor:middle" o:gfxdata="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" filled="f" strokecolor="white [3212]" strokeweight="3pt"/>
             </w:pict>
           </mc:Fallback>
         </mc:AlternateContent>
@@ -443,7 +446,7 @@
         <mc:AlternateContent>
           <mc:Choice Requires="wps">
             <w:drawing>
-              <wp:anchor distT="0" distB="0" distL="114300" distR="114300" simplePos="0" relativeHeight="251665408" behindDoc="0" locked="0" layoutInCell="1" allowOverlap="1" wp14:anchorId="2F30CF75" wp14:editId="211B310C">
+              <wp:anchor distT="0" distB="0" distL="114300" distR="114300" simplePos="0" relativeHeight="251665408" behindDoc="0" locked="0" layoutInCell="1" allowOverlap="1" wp14:anchorId="2F30CF75" wp14:editId="58FBD5E5">
                 <wp:simplePos x="0" y="0"/>
                 <wp:positionH relativeFrom="column">
                   <wp:posOffset>307975</wp:posOffset>
@@ -471,7 +474,7 @@
                         <a:noFill/>
                         <a:ln w="38100">
                           <a:solidFill>
-                            <a:srgbClr val="FF0000"/>
+                            <a:schemeClr val="bg1"/>
                           </a:solidFill>
                         </a:ln>
                       </wps:spPr>
@@ -511,7 +514,7 @@
           </mc:Choice>
           <mc:Fallback>
             <w:pict>
-              <v:rect w14:anchorId="27201213" id="Rectangle 7" o:spid="_x0000_s1026" style="position:absolute;margin-left:24.25pt;margin-top:68.85pt;width:71.05pt;height:45.85pt;z-index:251665408;visibility:visible;mso-wrap-style:square;mso-width-percent:0;mso-height-percent:0;mso-wrap-distance-left:9pt;mso-wrap-distance-top:0;mso-wrap-distance-right:9pt;mso-wrap-distance-bottom:0;mso-position-horizontal:absolute;mso-position-horizontal-relative:text;mso-position-vertical:absolute;mso-position-vertical-relative:text;mso-width-percent:0;mso-height-percent:0;mso-width-relative:margin;mso-height-relative:margin;v-text-anchor:middle" o:gfxdata="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" filled="f" strokecolor="red" strokeweight="3pt"/>
+              <v:rect w14:anchorId="3DBBD373" id="Rectangle 7" o:spid="_x0000_s1026" style="position:absolute;margin-left:24.25pt;margin-top:68.85pt;width:71.05pt;height:45.85pt;z-index:251665408;visibility:visible;mso-wrap-style:square;mso-width-percent:0;mso-height-percent:0;mso-wrap-distance-left:9pt;mso-wrap-distance-top:0;mso-wrap-distance-right:9pt;mso-wrap-distance-bottom:0;mso-position-horizontal:absolute;mso-position-horizontal-relative:text;mso-position-vertical:absolute;mso-position-vertical-relative:text;mso-width-percent:0;mso-height-percent:0;mso-width-relative:margin;mso-height-relative:margin;v-text-anchor:middle" o:gfxdata="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" filled="f" strokecolor="white [3212]" strokeweight="3pt"/>
             </w:pict>
           </mc:Fallback>
         </mc:AlternateContent>
@@ -524,7 +527,7 @@
         <mc:AlternateContent>
           <mc:Choice Requires="wps">
             <w:drawing>
-              <wp:anchor distT="45720" distB="45720" distL="114300" distR="114300" simplePos="0" relativeHeight="251663360" behindDoc="0" locked="0" layoutInCell="1" allowOverlap="1" wp14:anchorId="68C21978" wp14:editId="0F0D9DCF">
+              <wp:anchor distT="45720" distB="45720" distL="114300" distR="114300" simplePos="0" relativeHeight="251663360" behindDoc="0" locked="0" layoutInCell="1" allowOverlap="1" wp14:anchorId="68C21978" wp14:editId="50498E6D">
                 <wp:simplePos x="0" y="0"/>
                 <wp:positionH relativeFrom="leftMargin">
                   <wp:posOffset>306705</wp:posOffset>
@@ -637,7 +640,7 @@
         <mc:AlternateContent>
           <mc:Choice Requires="wps">
             <w:drawing>
-              <wp:anchor distT="0" distB="0" distL="114300" distR="114300" simplePos="0" relativeHeight="251688960" behindDoc="0" locked="0" layoutInCell="1" allowOverlap="1" wp14:anchorId="6DD59D82" wp14:editId="043C0EBA">
+              <wp:anchor distT="0" distB="0" distL="114300" distR="114300" simplePos="0" relativeHeight="251688960" behindDoc="0" locked="0" layoutInCell="1" allowOverlap="1" wp14:anchorId="6DD59D82" wp14:editId="30E9DC71">
                 <wp:simplePos x="0" y="0"/>
                 <wp:positionH relativeFrom="margin">
                   <wp:posOffset>-33020</wp:posOffset>
@@ -698,7 +701,7 @@
           </mc:Choice>
           <mc:Fallback>
             <w:pict>
-              <v:shape w14:anchorId="4695F081" id="Straight Arrow Connector 24" o:spid="_x0000_s1026" type="#_x0000_t32" style="position:absolute;margin-left:-2.6pt;margin-top:90.75pt;width:24.45pt;height:3.55pt;z-index:251688960;visibility:visible;mso-wrap-style:square;mso-width-percent:0;mso-height-percent:0;mso-wrap-distance-left:9pt;mso-wrap-distance-top:0;mso-wrap-distance-right:9pt;mso-wrap-distance-bottom:0;mso-position-horizontal:absolute;mso-position-horizontal-relative:margin;mso-position-vertical:absolute;mso-position-vertical-relative:text;mso-width-percent:0;mso-height-percent:0;mso-width-relative:margin;mso-height-relative:margin" o:gfxdata="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" strokecolor="red" strokeweight="3pt">
+              <v:shape w14:anchorId="26A972A4" id="Straight Arrow Connector 24" o:spid="_x0000_s1026" type="#_x0000_t32" style="position:absolute;margin-left:-2.6pt;margin-top:90.75pt;width:24.45pt;height:3.55pt;z-index:251688960;visibility:visible;mso-wrap-style:square;mso-width-percent:0;mso-height-percent:0;mso-wrap-distance-left:9pt;mso-wrap-distance-top:0;mso-wrap-distance-right:9pt;mso-wrap-distance-bottom:0;mso-position-horizontal:absolute;mso-position-horizontal-relative:margin;mso-position-vertical:absolute;mso-position-vertical-relative:text;mso-width-percent:0;mso-height-percent:0;mso-width-relative:margin;mso-height-relative:margin" o:gfxdata="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" strokecolor="red" strokeweight="3pt">
                 <v:stroke endarrow="block" joinstyle="miter"/>
                 <w10:wrap anchorx="margin"/>
               </v:shape>
@@ -714,7 +717,7 @@
         <mc:AlternateContent>
           <mc:Choice Requires="wps">
             <w:drawing>
-              <wp:anchor distT="0" distB="0" distL="114300" distR="114300" simplePos="0" relativeHeight="251682816" behindDoc="0" locked="0" layoutInCell="1" allowOverlap="1" wp14:anchorId="067687FF" wp14:editId="09BF2005">
+              <wp:anchor distT="0" distB="0" distL="114300" distR="114300" simplePos="0" relativeHeight="251682816" behindDoc="0" locked="0" layoutInCell="1" allowOverlap="1" wp14:anchorId="067687FF" wp14:editId="16BAA3A9">
                 <wp:simplePos x="0" y="0"/>
                 <wp:positionH relativeFrom="column">
                   <wp:posOffset>4536440</wp:posOffset>
@@ -741,7 +744,7 @@
                         </a:prstGeom>
                         <a:ln w="38100">
                           <a:solidFill>
-                            <a:srgbClr val="FF0000"/>
+                            <a:schemeClr val="bg1"/>
                           </a:solidFill>
                           <a:tailEnd type="triangle"/>
                         </a:ln>
@@ -775,7 +778,7 @@
           </mc:Choice>
           <mc:Fallback>
             <w:pict>
-              <v:shape w14:anchorId="06438333" id="Straight Arrow Connector 21" o:spid="_x0000_s1026" type="#_x0000_t32" style="position:absolute;margin-left:357.2pt;margin-top:129pt;width:91.1pt;height:3.55pt;flip:x;z-index:251682816;visibility:visible;mso-wrap-style:square;mso-width-percent:0;mso-height-percent:0;mso-wrap-distance-left:9pt;mso-wrap-distance-top:0;mso-wrap-distance-right:9pt;mso-wrap-distance-bottom:0;mso-position-horizontal:absolute;mso-position-horizontal-relative:text;mso-position-vertical:absolute;mso-position-vertical-relative:text;mso-width-percent:0;mso-height-percent:0;mso-width-relative:margin;mso-height-relative:margin" o:gfxdata="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" strokecolor="red" strokeweight="3pt">
+              <v:shape w14:anchorId="3175F552" id="Straight Arrow Connector 21" o:spid="_x0000_s1026" type="#_x0000_t32" style="position:absolute;margin-left:357.2pt;margin-top:129pt;width:91.1pt;height:3.55pt;flip:x;z-index:251682816;visibility:visible;mso-wrap-style:square;mso-width-percent:0;mso-height-percent:0;mso-wrap-distance-left:9pt;mso-wrap-distance-top:0;mso-wrap-distance-right:9pt;mso-wrap-distance-bottom:0;mso-position-horizontal:absolute;mso-position-horizontal-relative:text;mso-position-vertical:absolute;mso-position-vertical-relative:text;mso-width-percent:0;mso-height-percent:0;mso-width-relative:margin;mso-height-relative:margin" o:gfxdata="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" strokecolor="white [3212]" strokeweight="3pt">
                 <v:stroke endarrow="block" joinstyle="miter"/>
               </v:shape>
             </w:pict>
@@ -785,18 +788,188 @@
       <w:r>
         <w:rPr>
           <w:noProof/>
-          <w:color w:val="000000" w:themeColor="text1"/>
         </w:rPr>
         <mc:AlternateContent>
           <mc:Choice Requires="wps">
             <w:drawing>
-              <wp:anchor distT="45720" distB="45720" distL="114300" distR="114300" simplePos="0" relativeHeight="251675648" behindDoc="0" locked="0" layoutInCell="1" allowOverlap="1" wp14:anchorId="7D238179" wp14:editId="339C2EE0">
+              <wp:anchor distT="0" distB="0" distL="114300" distR="114300" simplePos="0" relativeHeight="251669504" behindDoc="0" locked="0" layoutInCell="1" allowOverlap="1" wp14:anchorId="290A0FF2" wp14:editId="6EDFA5AE">
+                <wp:simplePos x="0" y="0"/>
+                <wp:positionH relativeFrom="column">
+                  <wp:posOffset>1158240</wp:posOffset>
+                </wp:positionH>
+                <wp:positionV relativeFrom="paragraph">
+                  <wp:posOffset>2321560</wp:posOffset>
+                </wp:positionV>
+                <wp:extent cx="588010" cy="518795"/>
+                <wp:effectExtent l="19050" t="19050" r="21590" b="14605"/>
+                <wp:wrapNone/>
+                <wp:docPr id="9" name="Rectangle 9"/>
+                <wp:cNvGraphicFramePr/>
+                <a:graphic xmlns:a="http://schemas.openxmlformats.org/drawingml/2006/main">
+                  <a:graphicData uri="http://schemas.microsoft.com/office/word/2010/wordprocessingShape">
+                    <wps:wsp>
+                      <wps:cNvSpPr/>
+                      <wps:spPr>
+                        <a:xfrm>
+                          <a:off x="0" y="0"/>
+                          <a:ext cx="588010" cy="518795"/>
+                        </a:xfrm>
+                        <a:prstGeom prst="rect">
+                          <a:avLst/>
+                        </a:prstGeom>
+                        <a:noFill/>
+                        <a:ln w="38100">
+                          <a:solidFill>
+                            <a:schemeClr val="bg1"/>
+                          </a:solidFill>
+                        </a:ln>
+                      </wps:spPr>
+                      <wps:style>
+                        <a:lnRef idx="2">
+                          <a:schemeClr val="accent1">
+                            <a:shade val="50000"/>
+                          </a:schemeClr>
+                        </a:lnRef>
+                        <a:fillRef idx="1">
+                          <a:schemeClr val="accent1"/>
+                        </a:fillRef>
+                        <a:effectRef idx="0">
+                          <a:schemeClr val="accent1"/>
+                        </a:effectRef>
+                        <a:fontRef idx="minor">
+                          <a:schemeClr val="lt1"/>
+                        </a:fontRef>
+                      </wps:style>
+                      <wps:bodyPr rot="0" spcFirstLastPara="0" vertOverflow="overflow" horzOverflow="overflow" vert="horz" wrap="square" lIns="91440" tIns="45720" rIns="91440" bIns="45720" numCol="1" spcCol="0" rtlCol="0" fromWordArt="0" anchor="ctr" anchorCtr="0" forceAA="0" compatLnSpc="1">
+                        <a:prstTxWarp prst="textNoShape">
+                          <a:avLst/>
+                        </a:prstTxWarp>
+                        <a:noAutofit/>
+                      </wps:bodyPr>
+                    </wps:wsp>
+                  </a:graphicData>
+                </a:graphic>
+                <wp14:sizeRelH relativeFrom="margin">
+                  <wp14:pctWidth>0</wp14:pctWidth>
+                </wp14:sizeRelH>
+                <wp14:sizeRelV relativeFrom="margin">
+                  <wp14:pctHeight>0</wp14:pctHeight>
+                </wp14:sizeRelV>
+              </wp:anchor>
+            </w:drawing>
+          </mc:Choice>
+          <mc:Fallback>
+            <w:pict>
+              <v:rect w14:anchorId="21EA4276" id="Rectangle 9" o:spid="_x0000_s1026" style="position:absolute;margin-left:91.2pt;margin-top:182.8pt;width:46.3pt;height:40.85pt;z-index:251669504;visibility:visible;mso-wrap-style:square;mso-width-percent:0;mso-height-percent:0;mso-wrap-distance-left:9pt;mso-wrap-distance-top:0;mso-wrap-distance-right:9pt;mso-wrap-distance-bottom:0;mso-position-horizontal:absolute;mso-position-horizontal-relative:text;mso-position-vertical:absolute;mso-position-vertical-relative:text;mso-width-percent:0;mso-height-percent:0;mso-width-relative:margin;mso-height-relative:margin;v-text-anchor:middle" o:gfxdata="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" filled="f" strokecolor="white [3212]" strokeweight="3pt"/>
+            </w:pict>
+          </mc:Fallback>
+        </mc:AlternateContent>
+      </w:r>
+      <w:r>
+        <w:rPr>
+          <w:noProof/>
+        </w:rPr>
+        <mc:AlternateContent>
+          <mc:Choice Requires="wps">
+            <w:drawing>
+              <wp:anchor distT="0" distB="0" distL="114300" distR="114300" simplePos="0" relativeHeight="251671552" behindDoc="0" locked="0" layoutInCell="1" allowOverlap="1" wp14:anchorId="1682344A" wp14:editId="5024BFAD">
+                <wp:simplePos x="0" y="0"/>
+                <wp:positionH relativeFrom="margin">
+                  <wp:posOffset>1431925</wp:posOffset>
+                </wp:positionH>
+                <wp:positionV relativeFrom="paragraph">
+                  <wp:posOffset>1263650</wp:posOffset>
+                </wp:positionV>
+                <wp:extent cx="3067050" cy="688340"/>
+                <wp:effectExtent l="19050" t="19050" r="19050" b="16510"/>
+                <wp:wrapNone/>
+                <wp:docPr id="11" name="Rectangle 11"/>
+                <wp:cNvGraphicFramePr/>
+                <a:graphic xmlns:a="http://schemas.openxmlformats.org/drawingml/2006/main">
+                  <a:graphicData uri="http://schemas.microsoft.com/office/word/2010/wordprocessingShape">
+                    <wps:wsp>
+                      <wps:cNvSpPr/>
+                      <wps:spPr>
+                        <a:xfrm>
+                          <a:off x="0" y="0"/>
+                          <a:ext cx="3067050" cy="688340"/>
+                        </a:xfrm>
+                        <a:prstGeom prst="rect">
+                          <a:avLst/>
+                        </a:prstGeom>
+                        <a:noFill/>
+                        <a:ln w="38100">
+                          <a:solidFill>
+                            <a:schemeClr val="bg1"/>
+                          </a:solidFill>
+                        </a:ln>
+                      </wps:spPr>
+                      <wps:style>
+                        <a:lnRef idx="2">
+                          <a:schemeClr val="accent1">
+                            <a:shade val="50000"/>
+                          </a:schemeClr>
+                        </a:lnRef>
+                        <a:fillRef idx="1">
+                          <a:schemeClr val="accent1"/>
+                        </a:fillRef>
+                        <a:effectRef idx="0">
+                          <a:schemeClr val="accent1"/>
+                        </a:effectRef>
+                        <a:fontRef idx="minor">
+                          <a:schemeClr val="lt1"/>
+                        </a:fontRef>
+                      </wps:style>
+                      <wps:bodyPr rot="0" spcFirstLastPara="0" vertOverflow="overflow" horzOverflow="overflow" vert="horz" wrap="square" lIns="91440" tIns="45720" rIns="91440" bIns="45720" numCol="1" spcCol="0" rtlCol="0" fromWordArt="0" anchor="ctr" anchorCtr="0" forceAA="0" compatLnSpc="1">
+                        <a:prstTxWarp prst="textNoShape">
+                          <a:avLst/>
+                        </a:prstTxWarp>
+                        <a:noAutofit/>
+                      </wps:bodyPr>
+                    </wps:wsp>
+                  </a:graphicData>
+                </a:graphic>
+                <wp14:sizeRelH relativeFrom="margin">
+                  <wp14:pctWidth>0</wp14:pctWidth>
+                </wp14:sizeRelH>
+                <wp14:sizeRelV relativeFrom="margin">
+                  <wp14:pctHeight>0</wp14:pctHeight>
+                </wp14:sizeRelV>
+              </wp:anchor>
+            </w:drawing>
+          </mc:Choice>
+          <mc:Fallback>
+            <w:pict>
+              <v:rect w14:anchorId="47EAECAB" id="Rectangle 11" o:spid="_x0000_s1026" style="position:absolute;margin-left:112.75pt;margin-top:99.5pt;width:241.5pt;height:54.2pt;z-index:251671552;visibility:visible;mso-wrap-style:square;mso-width-percent:0;mso-height-percent:0;mso-wrap-distance-left:9pt;mso-wrap-distance-top:0;mso-wrap-distance-right:9pt;mso-wrap-distance-bottom:0;mso-position-horizontal:absolute;mso-position-horizontal-relative:margin;mso-position-vertical:absolute;mso-position-vertical-relative:text;mso-width-percent:0;mso-height-percent:0;mso-width-relative:margin;mso-height-relative:margin;v-text-anchor:middle" o:gfxdata="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" filled="f" strokecolor="white [3212]" strokeweight="3pt">
+                <w10:wrap anchorx="margin"/>
+              </v:rect>
+            </w:pict>
+          </mc:Fallback>
+        </mc:AlternateContent>
+      </w:r>
+    </w:p>
+    <w:p>
+      <w:pPr>
+        <w:pStyle w:val="Salutation"/>
+        <w:rPr>
+          <w:color w:val="000000" w:themeColor="text1"/>
+        </w:rPr>
+      </w:pPr>
+      <w:r>
+        <w:rPr>
+          <w:noProof/>
+          <w:color w:val="000000" w:themeColor="text1"/>
+        </w:rPr>
+        <mc:AlternateContent>
+          <mc:Choice Requires="wps">
+            <w:drawing>
+              <wp:anchor distT="45720" distB="45720" distL="114300" distR="114300" simplePos="0" relativeHeight="251675648" behindDoc="0" locked="0" layoutInCell="1" allowOverlap="1" wp14:anchorId="7D238179" wp14:editId="3093FEFF">
                 <wp:simplePos x="0" y="0"/>
                 <wp:positionH relativeFrom="leftMargin">
-                  <wp:posOffset>6637655</wp:posOffset>
+                  <wp:posOffset>6573994</wp:posOffset>
                 </wp:positionH>
                 <wp:positionV relativeFrom="page">
-                  <wp:posOffset>2250440</wp:posOffset>
+                  <wp:posOffset>2198354</wp:posOffset>
                 </wp:positionV>
                 <wp:extent cx="826770" cy="844550"/>
                 <wp:effectExtent l="0" t="0" r="0" b="0"/>
@@ -875,7 +1048,7 @@
           </mc:Choice>
           <mc:Fallback>
             <w:pict>
-              <v:shape w14:anchorId="7D238179" id="_x0000_s1028" type="#_x0000_t202" style="position:absolute;margin-left:522.65pt;margin-top:177.2pt;width:65.1pt;height:66.5pt;z-index:251675648;visibility:visible;mso-wrap-style:square;mso-width-percent:0;mso-height-percent:0;mso-wrap-distance-left:9pt;mso-wrap-distance-top:3.6pt;mso-wrap-distance-right:9pt;mso-wrap-distance-bottom:3.6pt;mso-position-horizontal:absolute;mso-position-horizontal-relative:left-margin-area;mso-position-vertical:absolute;mso-position-vertical-relative:page;mso-width-percent:0;mso-height-percent:0;mso-width-relative:margin;mso-height-relative:margin;v-text-anchor:top" o:gfxdata="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" filled="f" stroked="f">
+              <v:shape w14:anchorId="7D238179" id="_x0000_s1028" type="#_x0000_t202" style="position:absolute;margin-left:517.65pt;margin-top:173.1pt;width:65.1pt;height:66.5pt;z-index:251675648;visibility:visible;mso-wrap-style:square;mso-width-percent:0;mso-height-percent:0;mso-wrap-distance-left:9pt;mso-wrap-distance-top:3.6pt;mso-wrap-distance-right:9pt;mso-wrap-distance-bottom:3.6pt;mso-position-horizontal:absolute;mso-position-horizontal-relative:left-margin-area;mso-position-vertical:absolute;mso-position-vertical-relative:page;mso-width-percent:0;mso-height-percent:0;mso-width-relative:margin;mso-height-relative:margin;v-text-anchor:top" o:gfxdata="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" filled="f" stroked="f">
                 <v:textbox>
                   <w:txbxContent>
                     <w:p>
@@ -913,6 +1086,22 @@
           </mc:Fallback>
         </mc:AlternateContent>
       </w:r>
+    </w:p>
+    <w:p>
+      <w:pPr>
+        <w:pStyle w:val="Salutation"/>
+        <w:rPr>
+          <w:color w:val="000000" w:themeColor="text1"/>
+        </w:rPr>
+      </w:pPr>
+    </w:p>
+    <w:p>
+      <w:pPr>
+        <w:pStyle w:val="Salutation"/>
+        <w:rPr>
+          <w:color w:val="000000" w:themeColor="text1"/>
+        </w:rPr>
+      </w:pPr>
       <w:r>
         <w:rPr>
           <w:noProof/>
@@ -921,13 +1110,108 @@
         <mc:AlternateContent>
           <mc:Choice Requires="wps">
             <w:drawing>
-              <wp:anchor distT="45720" distB="45720" distL="114300" distR="114300" simplePos="0" relativeHeight="251667456" behindDoc="0" locked="0" layoutInCell="1" allowOverlap="1" wp14:anchorId="5ABE53B2" wp14:editId="2BBAAD6E">
+              <wp:anchor distT="45720" distB="45720" distL="114300" distR="114300" simplePos="0" relativeHeight="251677696" behindDoc="0" locked="0" layoutInCell="1" allowOverlap="1" wp14:anchorId="4B1C835B" wp14:editId="31EAC81B">
                 <wp:simplePos x="0" y="0"/>
                 <wp:positionH relativeFrom="leftMargin">
-                  <wp:posOffset>307975</wp:posOffset>
+                  <wp:posOffset>6336713</wp:posOffset>
                 </wp:positionH>
                 <wp:positionV relativeFrom="page">
-                  <wp:posOffset>3218180</wp:posOffset>
+                  <wp:posOffset>3338050</wp:posOffset>
+                </wp:positionV>
+                <wp:extent cx="826770" cy="329565"/>
+                <wp:effectExtent l="0" t="0" r="0" b="0"/>
+                <wp:wrapNone/>
+                <wp:docPr id="17" name="Text Box 2"/>
+                <wp:cNvGraphicFramePr>
+                  <a:graphicFrameLocks xmlns:a="http://schemas.openxmlformats.org/drawingml/2006/main"/>
+                </wp:cNvGraphicFramePr>
+                <a:graphic xmlns:a="http://schemas.openxmlformats.org/drawingml/2006/main">
+                  <a:graphicData uri="http://schemas.microsoft.com/office/word/2010/wordprocessingShape">
+                    <wps:wsp>
+                      <wps:cNvSpPr txBox="1">
+                        <a:spLocks noChangeArrowheads="1"/>
+                      </wps:cNvSpPr>
+                      <wps:spPr bwMode="auto">
+                        <a:xfrm>
+                          <a:off x="0" y="0"/>
+                          <a:ext cx="826770" cy="329565"/>
+                        </a:xfrm>
+                        <a:prstGeom prst="rect">
+                          <a:avLst/>
+                        </a:prstGeom>
+                        <a:noFill/>
+                        <a:ln w="9525">
+                          <a:noFill/>
+                          <a:miter lim="800000"/>
+                          <a:headEnd/>
+                          <a:tailEnd/>
+                        </a:ln>
+                      </wps:spPr>
+                      <wps:txbx>
+                        <w:txbxContent>
+                          <w:p>
+                            <w:pPr>
+                              <w:spacing w:after="0" w:line="240" w:lineRule="auto"/>
+                              <w:jc w:val="center"/>
+                            </w:pPr>
+                            <w:r>
+                              <w:t>Sensor</w:t>
+                            </w:r>
+                          </w:p>
+                        </w:txbxContent>
+                      </wps:txbx>
+                      <wps:bodyPr rot="0" vert="horz" wrap="square" lIns="91440" tIns="45720" rIns="91440" bIns="45720" anchor="t" anchorCtr="0">
+                        <a:noAutofit/>
+                      </wps:bodyPr>
+                    </wps:wsp>
+                  </a:graphicData>
+                </a:graphic>
+                <wp14:sizeRelH relativeFrom="margin">
+                  <wp14:pctWidth>0</wp14:pctWidth>
+                </wp14:sizeRelH>
+                <wp14:sizeRelV relativeFrom="margin">
+                  <wp14:pctHeight>0</wp14:pctHeight>
+                </wp14:sizeRelV>
+              </wp:anchor>
+            </w:drawing>
+          </mc:Choice>
+          <mc:Fallback>
+            <w:pict>
+              <v:shape w14:anchorId="4B1C835B" id="_x0000_s1029" type="#_x0000_t202" style="position:absolute;margin-left:498.95pt;margin-top:262.85pt;width:65.1pt;height:25.95pt;z-index:251677696;visibility:visible;mso-wrap-style:square;mso-width-percent:0;mso-height-percent:0;mso-wrap-distance-left:9pt;mso-wrap-distance-top:3.6pt;mso-wrap-distance-right:9pt;mso-wrap-distance-bottom:3.6pt;mso-position-horizontal:absolute;mso-position-horizontal-relative:left-margin-area;mso-position-vertical:absolute;mso-position-vertical-relative:page;mso-width-percent:0;mso-height-percent:0;mso-width-relative:margin;mso-height-relative:margin;v-text-anchor:top" o:gfxdata="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" filled="f" stroked="f">
+                <v:textbox>
+                  <w:txbxContent>
+                    <w:p>
+                      <w:pPr>
+                        <w:spacing w:after="0" w:line="240" w:lineRule="auto"/>
+                        <w:jc w:val="center"/>
+                      </w:pPr>
+                      <w:r>
+                        <w:t>Sensor</w:t>
+                      </w:r>
+                    </w:p>
+                  </w:txbxContent>
+                </v:textbox>
+                <w10:wrap anchorx="margin" anchory="page"/>
+              </v:shape>
+            </w:pict>
+          </mc:Fallback>
+        </mc:AlternateContent>
+      </w:r>
+      <w:r>
+        <w:rPr>
+          <w:noProof/>
+          <w:color w:val="000000" w:themeColor="text1"/>
+        </w:rPr>
+        <mc:AlternateContent>
+          <mc:Choice Requires="wps">
+            <w:drawing>
+              <wp:anchor distT="45720" distB="45720" distL="114300" distR="114300" simplePos="0" relativeHeight="251667456" behindDoc="0" locked="0" layoutInCell="1" allowOverlap="1" wp14:anchorId="5ABE53B2" wp14:editId="163FC276">
+                <wp:simplePos x="0" y="0"/>
+                <wp:positionH relativeFrom="leftMargin">
+                  <wp:posOffset>564933</wp:posOffset>
+                </wp:positionH>
+                <wp:positionV relativeFrom="page">
+                  <wp:posOffset>3223967</wp:posOffset>
                 </wp:positionV>
                 <wp:extent cx="659130" cy="659130"/>
                 <wp:effectExtent l="0" t="0" r="0" b="0"/>
@@ -997,7 +1281,7 @@
           </mc:Choice>
           <mc:Fallback>
             <w:pict>
-              <v:shape w14:anchorId="5ABE53B2" id="_x0000_s1029" type="#_x0000_t202" style="position:absolute;margin-left:24.25pt;margin-top:253.4pt;width:51.9pt;height:51.9pt;z-index:251667456;visibility:visible;mso-wrap-style:square;mso-width-percent:0;mso-height-percent:0;mso-wrap-distance-left:9pt;mso-wrap-distance-top:3.6pt;mso-wrap-distance-right:9pt;mso-wrap-distance-bottom:3.6pt;mso-position-horizontal:absolute;mso-position-horizontal-relative:left-margin-area;mso-position-vertical:absolute;mso-position-vertical-relative:page;mso-width-percent:0;mso-height-percent:0;mso-width-relative:margin;mso-height-relative:margin;v-text-anchor:top" o:gfxdata="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" filled="f" stroked="f">
+              <v:shape w14:anchorId="5ABE53B2" id="_x0000_s1030" type="#_x0000_t202" style="position:absolute;margin-left:44.5pt;margin-top:253.85pt;width:51.9pt;height:51.9pt;z-index:251667456;visibility:visible;mso-wrap-style:square;mso-width-percent:0;mso-height-percent:0;mso-wrap-distance-left:9pt;mso-wrap-distance-top:3.6pt;mso-wrap-distance-right:9pt;mso-wrap-distance-bottom:3.6pt;mso-position-horizontal:absolute;mso-position-horizontal-relative:left-margin-area;mso-position-vertical:absolute;mso-position-vertical-relative:page;mso-width-percent:0;mso-height-percent:0;mso-width-relative:margin;mso-height-relative:margin;v-text-anchor:top" o:gfxdata="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" filled="f" stroked="f">
                 <v:textbox>
                   <w:txbxContent>
                     <w:p>
@@ -1034,191 +1318,16 @@
         <mc:AlternateContent>
           <mc:Choice Requires="wps">
             <w:drawing>
-              <wp:anchor distT="45720" distB="45720" distL="114300" distR="114300" simplePos="0" relativeHeight="251677696" behindDoc="0" locked="0" layoutInCell="1" allowOverlap="1" wp14:anchorId="4B1C835B" wp14:editId="0EC16133">
+              <wp:anchor distT="0" distB="0" distL="114300" distR="114300" simplePos="0" relativeHeight="251686912" behindDoc="0" locked="0" layoutInCell="1" allowOverlap="1" wp14:anchorId="142E1EE9" wp14:editId="2CDA2EDC">
                 <wp:simplePos x="0" y="0"/>
-                <wp:positionH relativeFrom="leftMargin">
-                  <wp:posOffset>6637655</wp:posOffset>
-                </wp:positionH>
-                <wp:positionV relativeFrom="page">
-                  <wp:posOffset>3349625</wp:posOffset>
-                </wp:positionV>
-                <wp:extent cx="826770" cy="329565"/>
-                <wp:effectExtent l="0" t="0" r="0" b="0"/>
-                <wp:wrapNone/>
-                <wp:docPr id="17" name="Text Box 2"/>
-                <wp:cNvGraphicFramePr>
-                  <a:graphicFrameLocks xmlns:a="http://schemas.openxmlformats.org/drawingml/2006/main"/>
-                </wp:cNvGraphicFramePr>
-                <a:graphic xmlns:a="http://schemas.openxmlformats.org/drawingml/2006/main">
-                  <a:graphicData uri="http://schemas.microsoft.com/office/word/2010/wordprocessingShape">
-                    <wps:wsp>
-                      <wps:cNvSpPr txBox="1">
-                        <a:spLocks noChangeArrowheads="1"/>
-                      </wps:cNvSpPr>
-                      <wps:spPr bwMode="auto">
-                        <a:xfrm>
-                          <a:off x="0" y="0"/>
-                          <a:ext cx="826770" cy="329565"/>
-                        </a:xfrm>
-                        <a:prstGeom prst="rect">
-                          <a:avLst/>
-                        </a:prstGeom>
-                        <a:noFill/>
-                        <a:ln w="9525">
-                          <a:noFill/>
-                          <a:miter lim="800000"/>
-                          <a:headEnd/>
-                          <a:tailEnd/>
-                        </a:ln>
-                      </wps:spPr>
-                      <wps:txbx>
-                        <w:txbxContent>
-                          <w:p>
-                            <w:pPr>
-                              <w:spacing w:after="0" w:line="240" w:lineRule="auto"/>
-                              <w:jc w:val="center"/>
-                            </w:pPr>
-                            <w:r>
-                              <w:t>Sensor</w:t>
-                            </w:r>
-                          </w:p>
-                        </w:txbxContent>
-                      </wps:txbx>
-                      <wps:bodyPr rot="0" vert="horz" wrap="square" lIns="91440" tIns="45720" rIns="91440" bIns="45720" anchor="t" anchorCtr="0">
-                        <a:noAutofit/>
-                      </wps:bodyPr>
-                    </wps:wsp>
-                  </a:graphicData>
-                </a:graphic>
-                <wp14:sizeRelH relativeFrom="margin">
-                  <wp14:pctWidth>0</wp14:pctWidth>
-                </wp14:sizeRelH>
-                <wp14:sizeRelV relativeFrom="margin">
-                  <wp14:pctHeight>0</wp14:pctHeight>
-                </wp14:sizeRelV>
-              </wp:anchor>
-            </w:drawing>
-          </mc:Choice>
-          <mc:Fallback>
-            <w:pict>
-              <v:shape w14:anchorId="4B1C835B" id="_x0000_s1030" type="#_x0000_t202" style="position:absolute;margin-left:522.65pt;margin-top:263.75pt;width:65.1pt;height:25.95pt;z-index:251677696;visibility:visible;mso-wrap-style:square;mso-width-percent:0;mso-height-percent:0;mso-wrap-distance-left:9pt;mso-wrap-distance-top:3.6pt;mso-wrap-distance-right:9pt;mso-wrap-distance-bottom:3.6pt;mso-position-horizontal:absolute;mso-position-horizontal-relative:left-margin-area;mso-position-vertical:absolute;mso-position-vertical-relative:page;mso-width-percent:0;mso-height-percent:0;mso-width-relative:margin;mso-height-relative:margin;v-text-anchor:top" o:gfxdata="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" filled="f" stroked="f">
-                <v:textbox>
-                  <w:txbxContent>
-                    <w:p>
-                      <w:pPr>
-                        <w:spacing w:after="0" w:line="240" w:lineRule="auto"/>
-                        <w:jc w:val="center"/>
-                      </w:pPr>
-                      <w:r>
-                        <w:t>Sensor</w:t>
-                      </w:r>
-                    </w:p>
-                  </w:txbxContent>
-                </v:textbox>
-                <w10:wrap anchorx="margin" anchory="page"/>
-              </v:shape>
-            </w:pict>
-          </mc:Fallback>
-        </mc:AlternateContent>
-      </w:r>
-      <w:r>
-        <w:rPr>
-          <w:noProof/>
-        </w:rPr>
-        <mc:AlternateContent>
-          <mc:Choice Requires="wps">
-            <w:drawing>
-              <wp:anchor distT="0" distB="0" distL="114300" distR="114300" simplePos="0" relativeHeight="251669504" behindDoc="0" locked="0" layoutInCell="1" allowOverlap="1" wp14:anchorId="290A0FF2" wp14:editId="4CDE7F2B">
-                <wp:simplePos x="0" y="0"/>
-                <wp:positionH relativeFrom="column">
-                  <wp:posOffset>1158240</wp:posOffset>
+                <wp:positionH relativeFrom="margin">
+                  <wp:posOffset>434050</wp:posOffset>
                 </wp:positionH>
                 <wp:positionV relativeFrom="paragraph">
-                  <wp:posOffset>2321560</wp:posOffset>
+                  <wp:posOffset>456139</wp:posOffset>
                 </wp:positionV>
-                <wp:extent cx="588010" cy="518795"/>
-                <wp:effectExtent l="19050" t="19050" r="21590" b="14605"/>
-                <wp:wrapNone/>
-                <wp:docPr id="9" name="Rectangle 9"/>
-                <wp:cNvGraphicFramePr/>
-                <a:graphic xmlns:a="http://schemas.openxmlformats.org/drawingml/2006/main">
-                  <a:graphicData uri="http://schemas.microsoft.com/office/word/2010/wordprocessingShape">
-                    <wps:wsp>
-                      <wps:cNvSpPr/>
-                      <wps:spPr>
-                        <a:xfrm>
-                          <a:off x="0" y="0"/>
-                          <a:ext cx="588010" cy="518795"/>
-                        </a:xfrm>
-                        <a:prstGeom prst="rect">
-                          <a:avLst/>
-                        </a:prstGeom>
-                        <a:noFill/>
-                        <a:ln w="38100">
-                          <a:solidFill>
-                            <a:srgbClr val="FF0000"/>
-                          </a:solidFill>
-                        </a:ln>
-                      </wps:spPr>
-                      <wps:style>
-                        <a:lnRef idx="2">
-                          <a:schemeClr val="accent1">
-                            <a:shade val="50000"/>
-                          </a:schemeClr>
-                        </a:lnRef>
-                        <a:fillRef idx="1">
-                          <a:schemeClr val="accent1"/>
-                        </a:fillRef>
-                        <a:effectRef idx="0">
-                          <a:schemeClr val="accent1"/>
-                        </a:effectRef>
-                        <a:fontRef idx="minor">
-                          <a:schemeClr val="lt1"/>
-                        </a:fontRef>
-                      </wps:style>
-                      <wps:bodyPr rot="0" spcFirstLastPara="0" vertOverflow="overflow" horzOverflow="overflow" vert="horz" wrap="square" lIns="91440" tIns="45720" rIns="91440" bIns="45720" numCol="1" spcCol="0" rtlCol="0" fromWordArt="0" anchor="ctr" anchorCtr="0" forceAA="0" compatLnSpc="1">
-                        <a:prstTxWarp prst="textNoShape">
-                          <a:avLst/>
-                        </a:prstTxWarp>
-                        <a:noAutofit/>
-                      </wps:bodyPr>
-                    </wps:wsp>
-                  </a:graphicData>
-                </a:graphic>
-                <wp14:sizeRelH relativeFrom="margin">
-                  <wp14:pctWidth>0</wp14:pctWidth>
-                </wp14:sizeRelH>
-                <wp14:sizeRelV relativeFrom="margin">
-                  <wp14:pctHeight>0</wp14:pctHeight>
-                </wp14:sizeRelV>
-              </wp:anchor>
-            </w:drawing>
-          </mc:Choice>
-          <mc:Fallback>
-            <w:pict>
-              <v:rect w14:anchorId="1DA06C96" id="Rectangle 9" o:spid="_x0000_s1026" style="position:absolute;margin-left:91.2pt;margin-top:182.8pt;width:46.3pt;height:40.85pt;z-index:251669504;visibility:visible;mso-wrap-style:square;mso-width-percent:0;mso-height-percent:0;mso-wrap-distance-left:9pt;mso-wrap-distance-top:0;mso-wrap-distance-right:9pt;mso-wrap-distance-bottom:0;mso-position-horizontal:absolute;mso-position-horizontal-relative:text;mso-position-vertical:absolute;mso-position-vertical-relative:text;mso-width-percent:0;mso-height-percent:0;mso-width-relative:margin;mso-height-relative:margin;v-text-anchor:middle" o:gfxdata="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" filled="f" strokecolor="red" strokeweight="3pt"/>
-            </w:pict>
-          </mc:Fallback>
-        </mc:AlternateContent>
-      </w:r>
-      <w:r>
-        <w:rPr>
-          <w:noProof/>
-          <w:color w:val="000000" w:themeColor="text1"/>
-        </w:rPr>
-        <mc:AlternateContent>
-          <mc:Choice Requires="wps">
-            <w:drawing>
-              <wp:anchor distT="0" distB="0" distL="114300" distR="114300" simplePos="0" relativeHeight="251686912" behindDoc="0" locked="0" layoutInCell="1" allowOverlap="1" wp14:anchorId="142E1EE9" wp14:editId="5D0CBDE9">
-                <wp:simplePos x="0" y="0"/>
-                <wp:positionH relativeFrom="margin">
-                  <wp:posOffset>1270</wp:posOffset>
-                </wp:positionH>
-                <wp:positionV relativeFrom="paragraph">
-                  <wp:posOffset>2487295</wp:posOffset>
-                </wp:positionV>
-                <wp:extent cx="1062990" cy="107950"/>
-                <wp:effectExtent l="19050" t="19050" r="41910" b="101600"/>
+                <wp:extent cx="630627" cy="115425"/>
+                <wp:effectExtent l="19050" t="19050" r="36195" b="75565"/>
                 <wp:wrapNone/>
                 <wp:docPr id="23" name="Straight Arrow Connector 23"/>
                 <wp:cNvGraphicFramePr/>
@@ -1229,14 +1338,14 @@
                       <wps:spPr>
                         <a:xfrm>
                           <a:off x="0" y="0"/>
-                          <a:ext cx="1062990" cy="107950"/>
+                          <a:ext cx="630627" cy="115425"/>
                         </a:xfrm>
                         <a:prstGeom prst="straightConnector1">
                           <a:avLst/>
                         </a:prstGeom>
                         <a:ln w="38100">
                           <a:solidFill>
-                            <a:srgbClr val="FF0000"/>
+                            <a:schemeClr val="bg1"/>
                           </a:solidFill>
                           <a:tailEnd type="triangle"/>
                         </a:ln>
@@ -1270,7 +1379,7 @@
           </mc:Choice>
           <mc:Fallback>
             <w:pict>
-              <v:shape w14:anchorId="67082AF2" id="Straight Arrow Connector 23" o:spid="_x0000_s1026" type="#_x0000_t32" style="position:absolute;margin-left:.1pt;margin-top:195.85pt;width:83.7pt;height:8.5pt;z-index:251686912;visibility:visible;mso-wrap-style:square;mso-width-percent:0;mso-height-percent:0;mso-wrap-distance-left:9pt;mso-wrap-distance-top:0;mso-wrap-distance-right:9pt;mso-wrap-distance-bottom:0;mso-position-horizontal:absolute;mso-position-horizontal-relative:margin;mso-position-vertical:absolute;mso-position-vertical-relative:text;mso-width-percent:0;mso-height-percent:0;mso-width-relative:margin;mso-height-relative:margin" o:gfxdata="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" strokecolor="red" strokeweight="3pt">
+              <v:shape w14:anchorId="675B4DFF" id="Straight Arrow Connector 23" o:spid="_x0000_s1026" type="#_x0000_t32" style="position:absolute;margin-left:34.2pt;margin-top:35.9pt;width:49.65pt;height:9.1pt;z-index:251686912;visibility:visible;mso-wrap-style:square;mso-width-percent:0;mso-height-percent:0;mso-wrap-distance-left:9pt;mso-wrap-distance-top:0;mso-wrap-distance-right:9pt;mso-wrap-distance-bottom:0;mso-position-horizontal:absolute;mso-position-horizontal-relative:margin;mso-position-vertical:absolute;mso-position-vertical-relative:text;mso-width-percent:0;mso-height-percent:0;mso-width-relative:margin;mso-height-relative:margin" o:gfxdata="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" strokecolor="white [3212]" strokeweight="3pt">
                 <v:stroke endarrow="block" joinstyle="miter"/>
                 <w10:wrap anchorx="margin"/>
               </v:shape>
@@ -1286,16 +1395,16 @@
         <mc:AlternateContent>
           <mc:Choice Requires="wps">
             <w:drawing>
-              <wp:anchor distT="0" distB="0" distL="114300" distR="114300" simplePos="0" relativeHeight="251684864" behindDoc="0" locked="0" layoutInCell="1" allowOverlap="1" wp14:anchorId="2642CA4E" wp14:editId="78CC9F6B">
+              <wp:anchor distT="0" distB="0" distL="114300" distR="114300" simplePos="0" relativeHeight="251684864" behindDoc="0" locked="0" layoutInCell="1" allowOverlap="1" wp14:anchorId="2642CA4E" wp14:editId="49446DB0">
                 <wp:simplePos x="0" y="0"/>
                 <wp:positionH relativeFrom="column">
-                  <wp:posOffset>4577080</wp:posOffset>
+                  <wp:posOffset>4575376</wp:posOffset>
                 </wp:positionH>
                 <wp:positionV relativeFrom="paragraph">
-                  <wp:posOffset>2538730</wp:posOffset>
+                  <wp:posOffset>494962</wp:posOffset>
                 </wp:positionV>
-                <wp:extent cx="1229360" cy="58420"/>
-                <wp:effectExtent l="38100" t="57150" r="8890" b="93980"/>
+                <wp:extent cx="812639" cy="69272"/>
+                <wp:effectExtent l="38100" t="57150" r="6985" b="102235"/>
                 <wp:wrapNone/>
                 <wp:docPr id="22" name="Straight Arrow Connector 22"/>
                 <wp:cNvGraphicFramePr/>
@@ -1306,14 +1415,14 @@
                       <wps:spPr>
                         <a:xfrm flipH="1">
                           <a:off x="0" y="0"/>
-                          <a:ext cx="1229360" cy="58420"/>
+                          <a:ext cx="812639" cy="69272"/>
                         </a:xfrm>
                         <a:prstGeom prst="straightConnector1">
                           <a:avLst/>
                         </a:prstGeom>
                         <a:ln w="38100">
                           <a:solidFill>
-                            <a:srgbClr val="FF0000"/>
+                            <a:schemeClr val="bg1"/>
                           </a:solidFill>
                           <a:tailEnd type="triangle"/>
                         </a:ln>
@@ -1347,119 +1456,13 @@
           </mc:Choice>
           <mc:Fallback>
             <w:pict>
-              <v:shape w14:anchorId="5826D10C" id="Straight Arrow Connector 22" o:spid="_x0000_s1026" type="#_x0000_t32" style="position:absolute;margin-left:360.4pt;margin-top:199.9pt;width:96.8pt;height:4.6pt;flip:x;z-index:251684864;visibility:visible;mso-wrap-style:square;mso-width-percent:0;mso-height-percent:0;mso-wrap-distance-left:9pt;mso-wrap-distance-top:0;mso-wrap-distance-right:9pt;mso-wrap-distance-bottom:0;mso-position-horizontal:absolute;mso-position-horizontal-relative:text;mso-position-vertical:absolute;mso-position-vertical-relative:text;mso-width-percent:0;mso-height-percent:0;mso-width-relative:margin;mso-height-relative:margin" o:gfxdata="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" strokecolor="red" strokeweight="3pt">
+              <v:shape w14:anchorId="10C8EFBA" id="Straight Arrow Connector 22" o:spid="_x0000_s1026" type="#_x0000_t32" style="position:absolute;margin-left:360.25pt;margin-top:38.95pt;width:64pt;height:5.45pt;flip:x;z-index:251684864;visibility:visible;mso-wrap-style:square;mso-width-percent:0;mso-height-percent:0;mso-wrap-distance-left:9pt;mso-wrap-distance-top:0;mso-wrap-distance-right:9pt;mso-wrap-distance-bottom:0;mso-position-horizontal:absolute;mso-position-horizontal-relative:text;mso-position-vertical:absolute;mso-position-vertical-relative:text;mso-width-percent:0;mso-height-percent:0;mso-width-relative:margin;mso-height-relative:margin" o:gfxdata="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" strokecolor="white [3212]" strokeweight="3pt">
                 <v:stroke endarrow="block" joinstyle="miter"/>
               </v:shape>
             </w:pict>
           </mc:Fallback>
         </mc:AlternateContent>
       </w:r>
-      <w:r>
-        <w:rPr>
-          <w:noProof/>
-        </w:rPr>
-        <mc:AlternateContent>
-          <mc:Choice Requires="wps">
-            <w:drawing>
-              <wp:anchor distT="0" distB="0" distL="114300" distR="114300" simplePos="0" relativeHeight="251671552" behindDoc="0" locked="0" layoutInCell="1" allowOverlap="1" wp14:anchorId="1682344A" wp14:editId="3FF36DEB">
-                <wp:simplePos x="0" y="0"/>
-                <wp:positionH relativeFrom="margin">
-                  <wp:posOffset>1431925</wp:posOffset>
-                </wp:positionH>
-                <wp:positionV relativeFrom="paragraph">
-                  <wp:posOffset>1263650</wp:posOffset>
-                </wp:positionV>
-                <wp:extent cx="3067050" cy="688340"/>
-                <wp:effectExtent l="19050" t="19050" r="19050" b="16510"/>
-                <wp:wrapNone/>
-                <wp:docPr id="11" name="Rectangle 11"/>
-                <wp:cNvGraphicFramePr/>
-                <a:graphic xmlns:a="http://schemas.openxmlformats.org/drawingml/2006/main">
-                  <a:graphicData uri="http://schemas.microsoft.com/office/word/2010/wordprocessingShape">
-                    <wps:wsp>
-                      <wps:cNvSpPr/>
-                      <wps:spPr>
-                        <a:xfrm>
-                          <a:off x="0" y="0"/>
-                          <a:ext cx="3067050" cy="688340"/>
-                        </a:xfrm>
-                        <a:prstGeom prst="rect">
-                          <a:avLst/>
-                        </a:prstGeom>
-                        <a:noFill/>
-                        <a:ln w="38100">
-                          <a:solidFill>
-                            <a:srgbClr val="FF0000"/>
-                          </a:solidFill>
-                        </a:ln>
-                      </wps:spPr>
-                      <wps:style>
-                        <a:lnRef idx="2">
-                          <a:schemeClr val="accent1">
-                            <a:shade val="50000"/>
-                          </a:schemeClr>
-                        </a:lnRef>
-                        <a:fillRef idx="1">
-                          <a:schemeClr val="accent1"/>
-                        </a:fillRef>
-                        <a:effectRef idx="0">
-                          <a:schemeClr val="accent1"/>
-                        </a:effectRef>
-                        <a:fontRef idx="minor">
-                          <a:schemeClr val="lt1"/>
-                        </a:fontRef>
-                      </wps:style>
-                      <wps:bodyPr rot="0" spcFirstLastPara="0" vertOverflow="overflow" horzOverflow="overflow" vert="horz" wrap="square" lIns="91440" tIns="45720" rIns="91440" bIns="45720" numCol="1" spcCol="0" rtlCol="0" fromWordArt="0" anchor="ctr" anchorCtr="0" forceAA="0" compatLnSpc="1">
-                        <a:prstTxWarp prst="textNoShape">
-                          <a:avLst/>
-                        </a:prstTxWarp>
-                        <a:noAutofit/>
-                      </wps:bodyPr>
-                    </wps:wsp>
-                  </a:graphicData>
-                </a:graphic>
-                <wp14:sizeRelH relativeFrom="margin">
-                  <wp14:pctWidth>0</wp14:pctWidth>
-                </wp14:sizeRelH>
-                <wp14:sizeRelV relativeFrom="margin">
-                  <wp14:pctHeight>0</wp14:pctHeight>
-                </wp14:sizeRelV>
-              </wp:anchor>
-            </w:drawing>
-          </mc:Choice>
-          <mc:Fallback>
-            <w:pict>
-              <v:rect w14:anchorId="762527C2" id="Rectangle 11" o:spid="_x0000_s1026" style="position:absolute;margin-left:112.75pt;margin-top:99.5pt;width:241.5pt;height:54.2pt;z-index:251671552;visibility:visible;mso-wrap-style:square;mso-width-percent:0;mso-height-percent:0;mso-wrap-distance-left:9pt;mso-wrap-distance-top:0;mso-wrap-distance-right:9pt;mso-wrap-distance-bottom:0;mso-position-horizontal:absolute;mso-position-horizontal-relative:margin;mso-position-vertical:absolute;mso-position-vertical-relative:text;mso-width-percent:0;mso-height-percent:0;mso-width-relative:margin;mso-height-relative:margin;v-text-anchor:middle" o:gfxdata="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" filled="f" strokecolor="red" strokeweight="3pt">
-                <w10:wrap anchorx="margin"/>
-              </v:rect>
-            </w:pict>
-          </mc:Fallback>
-        </mc:AlternateContent>
-      </w:r>
-    </w:p>
-    <w:p>
-      <w:pPr>
-        <w:pStyle w:val="Salutation"/>
-        <w:rPr>
-          <w:color w:val="000000" w:themeColor="text1"/>
-        </w:rPr>
-      </w:pPr>
-    </w:p>
-    <w:p>
-      <w:pPr>
-        <w:pStyle w:val="Salutation"/>
-        <w:rPr>
-          <w:color w:val="000000" w:themeColor="text1"/>
-        </w:rPr>
-      </w:pPr>
-    </w:p>
-    <w:p>
-      <w:pPr>
-        <w:pStyle w:val="Salutation"/>
-        <w:rPr>
-          <w:color w:val="000000" w:themeColor="text1"/>
-        </w:rPr>
-      </w:pPr>
     </w:p>
     <w:p>
       <w:pPr>
@@ -2139,7 +2142,7 @@
                             </a:ln>
                             <a:extLst>
                               <a:ext uri="{C572A759-6A51-4108-AA02-DFA0A04FC94B}">
-                                <ma14:wrappingTextBoxFlag xmlns:o="urn:schemas-microsoft-com:office:office" xmlns:v="urn:schemas-microsoft-com:vml" xmlns:w10="urn:schemas-microsoft-com:office:word" xmlns:w="http://schemas.openxmlformats.org/wordprocessingml/2006/main" xmlns:p="http://schemas.openxmlformats.org/presentationml/2006/main" xmlns:ma14="http://schemas.microsoft.com/office/mac/drawingml/2011/main" xmlns="" xmlns:lc="http://schemas.openxmlformats.org/drawingml/2006/lockedCanvas" val="1"/>
+                                <ma14:wrappingTextBoxFlag xmlns:lc="http://schemas.openxmlformats.org/drawingml/2006/lockedCanvas" xmlns="" xmlns:ma14="http://schemas.microsoft.com/office/mac/drawingml/2011/main" xmlns:p="http://schemas.openxmlformats.org/presentationml/2006/main" xmlns:w="http://schemas.openxmlformats.org/wordprocessingml/2006/main" xmlns:w10="urn:schemas-microsoft-com:office:word" xmlns:v="urn:schemas-microsoft-com:vml" xmlns:o="urn:schemas-microsoft-com:office:office" val="1"/>
                               </a:ext>
                             </a:extLst>
                           </wps:spPr>
@@ -2278,7 +2281,7 @@
                         </a:xfrm>
                       </wpg:grpSpPr>
                       <wps:wsp>
-                        <wps:cNvPr id="1" name="Rectangle 1"/>
+                        <wps:cNvPr id="2" name="Rectangle 1"/>
                         <wps:cNvSpPr/>
                         <wps:spPr>
                           <a:xfrm>
@@ -2317,7 +2320,7 @@
                         </wps:bodyPr>
                       </wps:wsp>
                       <wps:wsp>
-                        <wps:cNvPr id="2" name="Rectangle 2"/>
+                        <wps:cNvPr id="5" name="Rectangle 2"/>
                         <wps:cNvSpPr/>
                         <wps:spPr>
                           <a:xfrm>
@@ -2934,6 +2937,7 @@
     <w:lsdException w:name="HTML Sample" w:semiHidden="1" w:unhideWhenUsed="1"/>
     <w:lsdException w:name="HTML Typewriter" w:semiHidden="1" w:unhideWhenUsed="1"/>
     <w:lsdException w:name="HTML Variable" w:semiHidden="1" w:unhideWhenUsed="1"/>
+    <w:lsdException w:name="Normal Table" w:semiHidden="1" w:unhideWhenUsed="1"/>
     <w:lsdException w:name="annotation subject" w:semiHidden="1" w:unhideWhenUsed="1"/>
     <w:lsdException w:name="No List" w:semiHidden="1" w:unhideWhenUsed="1"/>
     <w:lsdException w:name="Outline List 1" w:semiHidden="1" w:unhideWhenUsed="1"/>
@@ -2980,8 +2984,10 @@
     <w:lsdException w:name="Table Subtle 2" w:semiHidden="1" w:unhideWhenUsed="1"/>
     <w:lsdException w:name="Table Web 1" w:semiHidden="1" w:unhideWhenUsed="1"/>
     <w:lsdException w:name="Table Web 2" w:semiHidden="1" w:unhideWhenUsed="1"/>
+    <w:lsdException w:name="Table Web 3" w:semiHidden="1" w:unhideWhenUsed="1"/>
     <w:lsdException w:name="Balloon Text" w:semiHidden="1" w:unhideWhenUsed="1"/>
     <w:lsdException w:name="Table Grid" w:uiPriority="39"/>
+    <w:lsdException w:name="Table Theme" w:semiHidden="1" w:unhideWhenUsed="1"/>
     <w:lsdException w:name="Placeholder Text" w:semiHidden="1"/>
     <w:lsdException w:name="No Spacing" w:uiPriority="1" w:qFormat="1"/>
     <w:lsdException w:name="Light Shading" w:uiPriority="60"/>
@@ -3846,6 +3852,10 @@
 </file>
 
 <file path=customXml/item1.xml><?xml version="1.0" encoding="utf-8"?>
+<b:Sources xmlns:b="http://schemas.openxmlformats.org/officeDocument/2006/bibliography" xmlns="http://schemas.openxmlformats.org/officeDocument/2006/bibliography" SelectedStyle="\APASixthEditionOfficeOnline.xsl" StyleName="APA" Version="6"/>
+</file>
+
+<file path=customXml/item2.xml><?xml version="1.0" encoding="utf-8"?>
 <?mso-contentType ?>
 <FormTemplates xmlns="http://schemas.microsoft.com/sharepoint/v3/contenttype/forms">
   <Display>DocumentLibraryForm</Display>
@@ -3854,11 +3864,15 @@
 </FormTemplates>
 </file>
 
-<file path=customXml/item2.xml><?xml version="1.0" encoding="utf-8"?>
-<b:Sources xmlns:b="http://schemas.openxmlformats.org/officeDocument/2006/bibliography" xmlns="http://schemas.openxmlformats.org/officeDocument/2006/bibliography" SelectedStyle="\APASixthEditionOfficeOnline.xsl" StyleName="APA" Version="6"/>
+<file path=customXml/item3.xml><?xml version="1.0" encoding="utf-8"?>
+<p:properties xmlns:p="http://schemas.microsoft.com/office/2006/metadata/properties" xmlns:xsi="http://www.w3.org/2001/XMLSchema-instance" xmlns:pc="http://schemas.microsoft.com/office/infopath/2007/PartnerControls">
+  <documentManagement>
+    <MediaServiceKeyPoints xmlns="71af3243-3dd4-4a8d-8c0d-dd76da1f02a5" xsi:nil="true"/>
+  </documentManagement>
+</p:properties>
 </file>
 
-<file path=customXml/item3.xml><?xml version="1.0" encoding="utf-8"?>
+<file path=customXml/item4.xml><?xml version="1.0" encoding="utf-8"?>
 <ct:contentTypeSchema xmlns:ct="http://schemas.microsoft.com/office/2006/metadata/contentType" xmlns:ma="http://schemas.microsoft.com/office/2006/metadata/properties/metaAttributes" ct:_="" ma:_="" ma:contentTypeName="Document" ma:contentTypeID="0x01010079F111ED35F8CC479449609E8A0923A6" ma:contentTypeVersion="11" ma:contentTypeDescription="Create a new document." ma:contentTypeScope="" ma:versionID="1c2eb7a32e66fb6e4260f3771546a5e2">
   <xsd:schema xmlns:xsd="http://www.w3.org/2001/XMLSchema" xmlns:xs="http://www.w3.org/2001/XMLSchema" xmlns:p="http://schemas.microsoft.com/office/2006/metadata/properties" xmlns:ns2="71af3243-3dd4-4a8d-8c0d-dd76da1f02a5" xmlns:ns3="16c05727-aa75-4e4a-9b5f-8a80a1165891" targetNamespace="http://schemas.microsoft.com/office/2006/metadata/properties" ma:root="true" ma:fieldsID="04e1f6479c48b08974ba73b5ca973489" ns2:_="" ns3:_="">
     <xsd:import namespace="71af3243-3dd4-4a8d-8c0d-dd76da1f02a5"/>
@@ -4069,15 +4083,15 @@
 </ct:contentTypeSchema>
 </file>
 
-<file path=customXml/item4.xml><?xml version="1.0" encoding="utf-8"?>
-<p:properties xmlns:p="http://schemas.microsoft.com/office/2006/metadata/properties" xmlns:xsi="http://www.w3.org/2001/XMLSchema-instance" xmlns:pc="http://schemas.microsoft.com/office/infopath/2007/PartnerControls">
-  <documentManagement>
-    <MediaServiceKeyPoints xmlns="71af3243-3dd4-4a8d-8c0d-dd76da1f02a5" xsi:nil="true"/>
-  </documentManagement>
-</p:properties>
+<file path=customXml/itemProps1.xml><?xml version="1.0" encoding="utf-8"?>
+<ds:datastoreItem xmlns:ds="http://schemas.openxmlformats.org/officeDocument/2006/customXml" ds:itemID="{C20CDF2B-AA59-4FA2-A88B-4D31E344BDFB}">
+  <ds:schemaRefs>
+    <ds:schemaRef ds:uri="http://schemas.openxmlformats.org/officeDocument/2006/bibliography"/>
+  </ds:schemaRefs>
+</ds:datastoreItem>
 </file>
 
-<file path=customXml/itemProps1.xml><?xml version="1.0" encoding="utf-8"?>
+<file path=customXml/itemProps2.xml><?xml version="1.0" encoding="utf-8"?>
 <ds:datastoreItem xmlns:ds="http://schemas.openxmlformats.org/officeDocument/2006/customXml" ds:itemID="{71769F56-719A-4D83-852D-005D12497FBA}">
   <ds:schemaRefs>
     <ds:schemaRef ds:uri="http://schemas.microsoft.com/sharepoint/v3/contenttype/forms"/>
@@ -4085,15 +4099,17 @@
 </ds:datastoreItem>
 </file>
 
-<file path=customXml/itemProps2.xml><?xml version="1.0" encoding="utf-8"?>
-<ds:datastoreItem xmlns:ds="http://schemas.openxmlformats.org/officeDocument/2006/customXml" ds:itemID="{C20CDF2B-AA59-4FA2-A88B-4D31E344BDFB}">
+<file path=customXml/itemProps3.xml><?xml version="1.0" encoding="utf-8"?>
+<ds:datastoreItem xmlns:ds="http://schemas.openxmlformats.org/officeDocument/2006/customXml" ds:itemID="{8038FCEC-F6BD-4BDE-8234-7D96AB9E1564}">
   <ds:schemaRefs>
-    <ds:schemaRef ds:uri="http://schemas.openxmlformats.org/officeDocument/2006/bibliography"/>
+    <ds:schemaRef ds:uri="http://schemas.microsoft.com/office/2006/metadata/properties"/>
+    <ds:schemaRef ds:uri="http://schemas.microsoft.com/office/infopath/2007/PartnerControls"/>
+    <ds:schemaRef ds:uri="71af3243-3dd4-4a8d-8c0d-dd76da1f02a5"/>
   </ds:schemaRefs>
 </ds:datastoreItem>
 </file>
 
-<file path=customXml/itemProps3.xml><?xml version="1.0" encoding="utf-8"?>
+<file path=customXml/itemProps4.xml><?xml version="1.0" encoding="utf-8"?>
 <ds:datastoreItem xmlns:ds="http://schemas.openxmlformats.org/officeDocument/2006/customXml" ds:itemID="{172A20CA-2FAB-4D68-B6A9-42A0A12257BE}">
   <ds:schemaRefs>
     <ds:schemaRef ds:uri="http://schemas.microsoft.com/office/2006/metadata/contentType"/>
@@ -4110,14 +4126,4 @@
     <ds:schemaRef ds:uri="http://schemas.microsoft.com/internal/obd"/>
   </ds:schemaRefs>
 </ds:datastoreItem>
-</file>
-
-<file path=customXml/itemProps4.xml><?xml version="1.0" encoding="utf-8"?>
-<ds:datastoreItem xmlns:ds="http://schemas.openxmlformats.org/officeDocument/2006/customXml" ds:itemID="{8038FCEC-F6BD-4BDE-8234-7D96AB9E1564}">
-  <ds:schemaRefs>
-    <ds:schemaRef ds:uri="http://schemas.microsoft.com/office/2006/metadata/properties"/>
-    <ds:schemaRef ds:uri="http://schemas.microsoft.com/office/infopath/2007/PartnerControls"/>
-    <ds:schemaRef ds:uri="71af3243-3dd4-4a8d-8c0d-dd76da1f02a5"/>
-  </ds:schemaRefs>
-</ds:datastoreItem>
 </file>
</xml_diff>